<commit_message>
Minor changes to project acronym definition in docs/uas691_report.
</commit_message>
<xml_diff>
--- a/docs/mead_dillon_uas691_report.docx
+++ b/docs/mead_dillon_uas691_report.docx
@@ -80,7 +80,15 @@
           <w:sz w:val="20"/>
           <w:szCs w:val="20"/>
         </w:rPr>
-        <w:t>UAS 691: Graduate Research Project Part 1</w:t>
+        <w:t xml:space="preserve">UAS 691: </w:t>
+      </w:r>
+      <w:r>
+        <w:rPr>
+          <w:rFonts w:ascii="Arial" w:hAnsi="Arial" w:cs="Arial"/>
+          <w:sz w:val="20"/>
+          <w:szCs w:val="20"/>
+        </w:rPr>
+        <w:t>Uncrewed and Autonomous Systems Capstone Design Project I</w:t>
       </w:r>
     </w:p>
     <w:p>
@@ -389,15 +397,15 @@
           <w:sz w:val="20"/>
           <w:szCs w:val="20"/>
         </w:rPr>
-        <w:t xml:space="preserve"> This graduate research project</w:t>
-      </w:r>
-      <w:r>
-        <w:rPr>
-          <w:rFonts w:ascii="Arial" w:hAnsi="Arial" w:cs="Arial"/>
-          <w:sz w:val="20"/>
-          <w:szCs w:val="20"/>
-        </w:rPr>
-        <w:t xml:space="preserve"> (GRP)</w:t>
+        <w:t xml:space="preserve"> This </w:t>
+      </w:r>
+      <w:r>
+        <w:rPr>
+          <w:rFonts w:ascii="Arial" w:hAnsi="Arial" w:cs="Arial"/>
+          <w:sz w:val="20"/>
+          <w:szCs w:val="20"/>
+        </w:rPr>
+        <w:t>Uncrewed and Autonomous Systems Capstone Design Project</w:t>
       </w:r>
       <w:r>
         <w:rPr>
@@ -429,7 +437,23 @@
           <w:sz w:val="20"/>
           <w:szCs w:val="20"/>
         </w:rPr>
-        <w:t>This GRP has the potential for inclusion in the larger Oak Ridge National Laboratory project at a future date.</w:t>
+        <w:t xml:space="preserve">This </w:t>
+      </w:r>
+      <w:r>
+        <w:rPr>
+          <w:rFonts w:ascii="Arial" w:hAnsi="Arial" w:cs="Arial"/>
+          <w:sz w:val="20"/>
+          <w:szCs w:val="20"/>
+        </w:rPr>
+        <w:t>Capstone Design Project</w:t>
+      </w:r>
+      <w:r>
+        <w:rPr>
+          <w:rFonts w:ascii="Arial" w:hAnsi="Arial" w:cs="Arial"/>
+          <w:sz w:val="20"/>
+          <w:szCs w:val="20"/>
+        </w:rPr>
+        <w:t xml:space="preserve"> has the potential for inclusion in the larger Oak Ridge National Laboratory project at a future date.</w:t>
       </w:r>
     </w:p>
     <w:p>
@@ -475,15 +499,47 @@
           <w:sz w:val="20"/>
           <w:szCs w:val="20"/>
         </w:rPr>
-        <w:t>The title itself is descriptive, but more is needed for a proper understanding of my graduate research project’s scope.</w:t>
-      </w:r>
-      <w:r>
-        <w:rPr>
-          <w:rFonts w:ascii="Arial" w:hAnsi="Arial" w:cs="Arial"/>
-          <w:sz w:val="20"/>
-          <w:szCs w:val="20"/>
-        </w:rPr>
-        <w:t xml:space="preserve"> Given a swarm of autonomous sensing platforms is deployed in some location, there is a desire for the swarm to operate without guidance and maintain an effective sensing coverage for the guarded location.</w:t>
+        <w:t xml:space="preserve">The title itself is descriptive, but more is needed for a proper understanding of my </w:t>
+      </w:r>
+      <w:r>
+        <w:rPr>
+          <w:rFonts w:ascii="Arial" w:hAnsi="Arial" w:cs="Arial"/>
+          <w:sz w:val="20"/>
+          <w:szCs w:val="20"/>
+        </w:rPr>
+        <w:t>Capstone Design Project</w:t>
+      </w:r>
+      <w:r>
+        <w:rPr>
+          <w:rFonts w:ascii="Arial" w:hAnsi="Arial" w:cs="Arial"/>
+          <w:sz w:val="20"/>
+          <w:szCs w:val="20"/>
+        </w:rPr>
+        <w:t>’s scope.</w:t>
+      </w:r>
+      <w:r>
+        <w:rPr>
+          <w:rFonts w:ascii="Arial" w:hAnsi="Arial" w:cs="Arial"/>
+          <w:sz w:val="20"/>
+          <w:szCs w:val="20"/>
+        </w:rPr>
+        <w:t xml:space="preserve"> Given a swarm of autonomous sensing platforms is deployed in some location, there is a desire for the swarm to operate without guidance and maintain </w:t>
+      </w:r>
+      <w:r>
+        <w:rPr>
+          <w:rFonts w:ascii="Arial" w:hAnsi="Arial" w:cs="Arial"/>
+          <w:sz w:val="20"/>
+          <w:szCs w:val="20"/>
+        </w:rPr>
+        <w:t>effective</w:t>
+      </w:r>
+      <w:r>
+        <w:rPr>
+          <w:rFonts w:ascii="Arial" w:hAnsi="Arial" w:cs="Arial"/>
+          <w:sz w:val="20"/>
+          <w:szCs w:val="20"/>
+        </w:rPr>
+        <w:t xml:space="preserve"> sensing coverage for the guarded location.</w:t>
       </w:r>
       <w:r>
         <w:rPr>
@@ -507,7 +563,23 @@
           <w:sz w:val="20"/>
           <w:szCs w:val="20"/>
         </w:rPr>
-        <w:t>The problems identified within the scope of this project focus on coordinated formation control of the swarm, coordination and cooperation of individual nodes within a swarm heirarchy, basic collision avoidance, and if possible, a communication protocol that allows nodes to relay transmissions which may have constrained power and lack of infrastructure.</w:t>
+        <w:t xml:space="preserve">The problems identified within the scope of this project focus on coordinated formation control of the swarm, coordination and cooperation of individual nodes within a swarm </w:t>
+      </w:r>
+      <w:r>
+        <w:rPr>
+          <w:rFonts w:ascii="Arial" w:hAnsi="Arial" w:cs="Arial"/>
+          <w:sz w:val="20"/>
+          <w:szCs w:val="20"/>
+        </w:rPr>
+        <w:t>hierarchy</w:t>
+      </w:r>
+      <w:r>
+        <w:rPr>
+          <w:rFonts w:ascii="Arial" w:hAnsi="Arial" w:cs="Arial"/>
+          <w:sz w:val="20"/>
+          <w:szCs w:val="20"/>
+        </w:rPr>
+        <w:t>, basic collision avoidance, and if possible, a communication protocol that allows nodes to relay transmissions which may have constrained power and lack of infrastructure.</w:t>
       </w:r>
     </w:p>
     <w:p>
@@ -553,7 +625,23 @@
           <w:sz w:val="20"/>
           <w:szCs w:val="20"/>
         </w:rPr>
-        <w:t>I am the only person working on this project. As defined above, the scope of the project is the responsibility I have determined for myself as the focus of the GRP research.</w:t>
+        <w:t xml:space="preserve">I am the only person working on this project. As defined above, the scope of the project is the responsibility I have determined for myself as the focus of the </w:t>
+      </w:r>
+      <w:r>
+        <w:rPr>
+          <w:rFonts w:ascii="Arial" w:hAnsi="Arial" w:cs="Arial"/>
+          <w:sz w:val="20"/>
+          <w:szCs w:val="20"/>
+        </w:rPr>
+        <w:t>Capstone Design Project</w:t>
+      </w:r>
+      <w:r>
+        <w:rPr>
+          <w:rFonts w:ascii="Arial" w:hAnsi="Arial" w:cs="Arial"/>
+          <w:sz w:val="20"/>
+          <w:szCs w:val="20"/>
+        </w:rPr>
+        <w:t xml:space="preserve"> research.</w:t>
       </w:r>
     </w:p>
     <w:p>
@@ -3431,25 +3519,7 @@
           <w:sz w:val="20"/>
           <w:szCs w:val="20"/>
         </w:rPr>
-        <w:t>[</w:t>
-      </w:r>
-      <w:r>
-        <w:rPr>
-          <w:rFonts w:ascii="Arial" w:hAnsi="Arial" w:cs="Arial"/>
-          <w:color w:val="auto"/>
-          <w:sz w:val="20"/>
-          <w:szCs w:val="20"/>
-        </w:rPr>
-        <w:t>2</w:t>
-      </w:r>
-      <w:r>
-        <w:rPr>
-          <w:rFonts w:ascii="Arial" w:hAnsi="Arial" w:cs="Arial"/>
-          <w:color w:val="auto"/>
-          <w:sz w:val="20"/>
-          <w:szCs w:val="20"/>
-        </w:rPr>
-        <w:t>]</w:t>
+        <w:t>[2]</w:t>
       </w:r>
       <w:r>
         <w:rPr>
@@ -3497,23 +3567,7 @@
           <w:sz w:val="22"/>
           <w:szCs w:val="22"/>
         </w:rPr>
-        <w:t>[</w:t>
-      </w:r>
-      <w:r>
-        <w:rPr>
-          <w:color w:val="auto"/>
-          <w:sz w:val="22"/>
-          <w:szCs w:val="22"/>
-        </w:rPr>
-        <w:t>3</w:t>
-      </w:r>
-      <w:r>
-        <w:rPr>
-          <w:color w:val="auto"/>
-          <w:sz w:val="22"/>
-          <w:szCs w:val="22"/>
-        </w:rPr>
-        <w:t>]</w:t>
+        <w:t>[3]</w:t>
       </w:r>
       <w:r>
         <w:rPr>
@@ -3558,23 +3612,7 @@
           <w:sz w:val="22"/>
           <w:szCs w:val="22"/>
         </w:rPr>
-        <w:t>[</w:t>
-      </w:r>
-      <w:r>
-        <w:rPr>
-          <w:color w:val="auto"/>
-          <w:sz w:val="22"/>
-          <w:szCs w:val="22"/>
-        </w:rPr>
-        <w:t>4</w:t>
-      </w:r>
-      <w:r>
-        <w:rPr>
-          <w:color w:val="auto"/>
-          <w:sz w:val="22"/>
-          <w:szCs w:val="22"/>
-        </w:rPr>
-        <w:t>]</w:t>
+        <w:t>[4]</w:t>
       </w:r>
       <w:r>
         <w:rPr>
@@ -3740,7 +3778,7 @@
           <w:sz w:val="22"/>
           <w:szCs w:val="22"/>
         </w:rPr>
-        <w:t>[</w:t>
+        <w:t>[7]</w:t>
       </w:r>
       <w:r>
         <w:rPr>
@@ -3748,7 +3786,7 @@
           <w:sz w:val="22"/>
           <w:szCs w:val="22"/>
         </w:rPr>
-        <w:t>7</w:t>
+        <w:tab/>
       </w:r>
       <w:r>
         <w:rPr>
@@ -3756,25 +3794,9 @@
           <w:sz w:val="22"/>
           <w:szCs w:val="22"/>
         </w:rPr>
-        <w:t>]</w:t>
-      </w:r>
-      <w:r>
-        <w:rPr>
-          <w:color w:val="auto"/>
-          <w:sz w:val="22"/>
-          <w:szCs w:val="22"/>
-        </w:rPr>
-        <w:tab/>
-      </w:r>
-      <w:r>
-        <w:rPr>
-          <w:color w:val="auto"/>
-          <w:sz w:val="22"/>
-          <w:szCs w:val="22"/>
-        </w:rPr>
         <w:t xml:space="preserve">Object Management Group. SysML Open Source Project. </w:t>
       </w:r>
-      <w:hyperlink r:id="rId5" w:history="1">
+      <w:hyperlink r:id="rId7" w:history="1">
         <w:r>
           <w:rPr>
             <w:rStyle w:val="Hyperlink"/>
@@ -3802,9 +3824,9 @@
           <w:szCs w:val="22"/>
         </w:rPr>
         <w:sectPr>
-          <w:footerReference w:type="even" r:id="rId6"/>
-          <w:footerReference w:type="default" r:id="rId7"/>
-          <w:headerReference w:type="first" r:id="rId8"/>
+          <w:footerReference w:type="even" r:id="rId8"/>
+          <w:footerReference w:type="default" r:id="rId9"/>
+          <w:headerReference w:type="first" r:id="rId10"/>
           <w:pgSz w:w="12240" w:h="15840"/>
           <w:pgMar w:top="1440" w:right="1152" w:bottom="1440" w:left="1152" w:header="720" w:footer="720" w:gutter="0"/>
           <w:pgNumType w:start="0"/>
@@ -3820,23 +3842,7 @@
           <w:sz w:val="22"/>
           <w:szCs w:val="22"/>
         </w:rPr>
-        <w:t>[</w:t>
-      </w:r>
-      <w:r>
-        <w:rPr>
-          <w:color w:val="auto"/>
-          <w:sz w:val="22"/>
-          <w:szCs w:val="22"/>
-        </w:rPr>
-        <w:t>8</w:t>
-      </w:r>
-      <w:r>
-        <w:rPr>
-          <w:color w:val="auto"/>
-          <w:sz w:val="22"/>
-          <w:szCs w:val="22"/>
-        </w:rPr>
-        <w:t>]</w:t>
+        <w:t>[8]</w:t>
       </w:r>
       <w:r>
         <w:rPr>
@@ -3847,7 +3853,7 @@
         <w:tab/>
         <w:t xml:space="preserve">J. J. Nutaro. “smiz/adevs”. GitHub.  </w:t>
       </w:r>
-      <w:hyperlink r:id="rId9" w:history="1">
+      <w:hyperlink r:id="rId11" w:history="1">
         <w:r>
           <w:rPr>
             <w:rStyle w:val="Hyperlink"/>
@@ -3953,7 +3959,7 @@
                     </pic:cNvPicPr>
                   </pic:nvPicPr>
                   <pic:blipFill>
-                    <a:blip r:embed="rId10">
+                    <a:blip r:embed="rId12">
                       <a:extLst>
                         <a:ext uri="{28A0092B-C50C-407E-A947-70E740481C1C}">
                           <a14:useLocalDpi xmlns:a14="http://schemas.microsoft.com/office/drawing/2010/main" val="0"/>
@@ -4065,7 +4071,7 @@
                     </pic:cNvPicPr>
                   </pic:nvPicPr>
                   <pic:blipFill>
-                    <a:blip r:embed="rId11">
+                    <a:blip r:embed="rId13">
                       <a:extLst>
                         <a:ext uri="{28A0092B-C50C-407E-A947-70E740481C1C}">
                           <a14:useLocalDpi xmlns:a14="http://schemas.microsoft.com/office/drawing/2010/main" val="0"/>
@@ -4178,7 +4184,7 @@
                     </pic:cNvPicPr>
                   </pic:nvPicPr>
                   <pic:blipFill>
-                    <a:blip r:embed="rId12">
+                    <a:blip r:embed="rId14">
                       <a:extLst>
                         <a:ext uri="{28A0092B-C50C-407E-A947-70E740481C1C}">
                           <a14:useLocalDpi xmlns:a14="http://schemas.microsoft.com/office/drawing/2010/main" val="0"/>
@@ -4290,7 +4296,7 @@
                     </pic:cNvPicPr>
                   </pic:nvPicPr>
                   <pic:blipFill>
-                    <a:blip r:embed="rId13">
+                    <a:blip r:embed="rId15">
                       <a:extLst>
                         <a:ext uri="{28A0092B-C50C-407E-A947-70E740481C1C}">
                           <a14:useLocalDpi xmlns:a14="http://schemas.microsoft.com/office/drawing/2010/main" val="0"/>
@@ -4393,7 +4399,7 @@
                     </pic:cNvPicPr>
                   </pic:nvPicPr>
                   <pic:blipFill>
-                    <a:blip r:embed="rId14">
+                    <a:blip r:embed="rId16">
                       <a:extLst>
                         <a:ext uri="{28A0092B-C50C-407E-A947-70E740481C1C}">
                           <a14:useLocalDpi xmlns:a14="http://schemas.microsoft.com/office/drawing/2010/main" val="0"/>
@@ -4505,7 +4511,7 @@
                     </pic:cNvPicPr>
                   </pic:nvPicPr>
                   <pic:blipFill>
-                    <a:blip r:embed="rId15">
+                    <a:blip r:embed="rId17">
                       <a:extLst>
                         <a:ext uri="{28A0092B-C50C-407E-A947-70E740481C1C}">
                           <a14:useLocalDpi xmlns:a14="http://schemas.microsoft.com/office/drawing/2010/main" val="0"/>
@@ -4545,6 +4551,31 @@
     </w:sectPr>
   </w:body>
 </w:document>
+</file>
+
+<file path=word/endnotes.xml><?xml version="1.0" encoding="utf-8"?>
+<w:endnotes xmlns:wpc="http://schemas.microsoft.com/office/word/2010/wordprocessingCanvas" xmlns:cx="http://schemas.microsoft.com/office/drawing/2014/chartex" xmlns:cx1="http://schemas.microsoft.com/office/drawing/2015/9/8/chartex" xmlns:cx2="http://schemas.microsoft.com/office/drawing/2015/10/21/chartex" xmlns:cx3="http://schemas.microsoft.com/office/drawing/2016/5/9/chartex" xmlns:cx4="http://schemas.microsoft.com/office/drawing/2016/5/10/chartex" xmlns:cx5="http://schemas.microsoft.com/office/drawing/2016/5/11/chartex" xmlns:cx6="http://schemas.microsoft.com/office/drawing/2016/5/12/chartex" xmlns:cx7="http://schemas.microsoft.com/office/drawing/2016/5/13/chartex" xmlns:cx8="http://schemas.microsoft.com/office/drawing/2016/5/14/chartex" xmlns:mc="http://schemas.openxmlformats.org/markup-compatibility/2006" xmlns:aink="http://schemas.microsoft.com/office/drawing/2016/ink" xmlns:am3d="http://schemas.microsoft.com/office/drawing/2017/model3d" xmlns:o="urn:schemas-microsoft-com:office:office" xmlns:oel="http://schemas.microsoft.com/office/2019/extlst" xmlns:r="http://schemas.openxmlformats.org/officeDocument/2006/relationships" xmlns:m="http://schemas.openxmlformats.org/officeDocument/2006/math" xmlns:v="urn:schemas-microsoft-com:vml" xmlns:wp14="http://schemas.microsoft.com/office/word/2010/wordprocessingDrawing" xmlns:wp="http://schemas.openxmlformats.org/drawingml/2006/wordprocessingDrawing" xmlns:w10="urn:schemas-microsoft-com:office:word" xmlns:w="http://schemas.openxmlformats.org/wordprocessingml/2006/main" xmlns:w14="http://schemas.microsoft.com/office/word/2010/wordml" xmlns:w15="http://schemas.microsoft.com/office/word/2012/wordml" xmlns:w16cex="http://schemas.microsoft.com/office/word/2018/wordml/cex" xmlns:w16cid="http://schemas.microsoft.com/office/word/2016/wordml/cid" xmlns:w16="http://schemas.microsoft.com/office/word/2018/wordml" xmlns:w16du="http://schemas.microsoft.com/office/word/2023/wordml/word16du" xmlns:w16sdtdh="http://schemas.microsoft.com/office/word/2020/wordml/sdtdatahash" xmlns:w16sdtfl="http://schemas.microsoft.com/office/word/2024/wordml/sdtformatlock" xmlns:w16se="http://schemas.microsoft.com/office/word/2015/wordml/symex" xmlns:wpg="http://schemas.microsoft.com/office/word/2010/wordprocessingGroup" xmlns:wpi="http://schemas.microsoft.com/office/word/2010/wordprocessingInk" xmlns:wne="http://schemas.microsoft.com/office/word/2006/wordml" xmlns:wps="http://schemas.microsoft.com/office/word/2010/wordprocessingShape" mc:Ignorable="w14 w15 w16se w16cid w16 w16cex w16sdtdh w16sdtfl w16du wp14">
+  <w:endnote w:type="separator" w:id="-1">
+    <w:p>
+      <w:pPr>
+        <w:spacing w:after="0" w:line="240" w:lineRule="auto"/>
+      </w:pPr>
+      <w:r>
+        <w:separator/>
+      </w:r>
+    </w:p>
+  </w:endnote>
+  <w:endnote w:type="continuationSeparator" w:id="0">
+    <w:p>
+      <w:pPr>
+        <w:spacing w:after="0" w:line="240" w:lineRule="auto"/>
+      </w:pPr>
+      <w:r>
+        <w:continuationSeparator/>
+      </w:r>
+    </w:p>
+  </w:endnote>
+</w:endnotes>
 </file>
 
 <file path=word/footer1.xml><?xml version="1.0" encoding="utf-8"?>
@@ -4650,6 +4681,31 @@
     </w:pPr>
   </w:p>
 </w:ftr>
+</file>
+
+<file path=word/footnotes.xml><?xml version="1.0" encoding="utf-8"?>
+<w:footnotes xmlns:wpc="http://schemas.microsoft.com/office/word/2010/wordprocessingCanvas" xmlns:cx="http://schemas.microsoft.com/office/drawing/2014/chartex" xmlns:cx1="http://schemas.microsoft.com/office/drawing/2015/9/8/chartex" xmlns:cx2="http://schemas.microsoft.com/office/drawing/2015/10/21/chartex" xmlns:cx3="http://schemas.microsoft.com/office/drawing/2016/5/9/chartex" xmlns:cx4="http://schemas.microsoft.com/office/drawing/2016/5/10/chartex" xmlns:cx5="http://schemas.microsoft.com/office/drawing/2016/5/11/chartex" xmlns:cx6="http://schemas.microsoft.com/office/drawing/2016/5/12/chartex" xmlns:cx7="http://schemas.microsoft.com/office/drawing/2016/5/13/chartex" xmlns:cx8="http://schemas.microsoft.com/office/drawing/2016/5/14/chartex" xmlns:mc="http://schemas.openxmlformats.org/markup-compatibility/2006" xmlns:aink="http://schemas.microsoft.com/office/drawing/2016/ink" xmlns:am3d="http://schemas.microsoft.com/office/drawing/2017/model3d" xmlns:o="urn:schemas-microsoft-com:office:office" xmlns:oel="http://schemas.microsoft.com/office/2019/extlst" xmlns:r="http://schemas.openxmlformats.org/officeDocument/2006/relationships" xmlns:m="http://schemas.openxmlformats.org/officeDocument/2006/math" xmlns:v="urn:schemas-microsoft-com:vml" xmlns:wp14="http://schemas.microsoft.com/office/word/2010/wordprocessingDrawing" xmlns:wp="http://schemas.openxmlformats.org/drawingml/2006/wordprocessingDrawing" xmlns:w10="urn:schemas-microsoft-com:office:word" xmlns:w="http://schemas.openxmlformats.org/wordprocessingml/2006/main" xmlns:w14="http://schemas.microsoft.com/office/word/2010/wordml" xmlns:w15="http://schemas.microsoft.com/office/word/2012/wordml" xmlns:w16cex="http://schemas.microsoft.com/office/word/2018/wordml/cex" xmlns:w16cid="http://schemas.microsoft.com/office/word/2016/wordml/cid" xmlns:w16="http://schemas.microsoft.com/office/word/2018/wordml" xmlns:w16du="http://schemas.microsoft.com/office/word/2023/wordml/word16du" xmlns:w16sdtdh="http://schemas.microsoft.com/office/word/2020/wordml/sdtdatahash" xmlns:w16sdtfl="http://schemas.microsoft.com/office/word/2024/wordml/sdtformatlock" xmlns:w16se="http://schemas.microsoft.com/office/word/2015/wordml/symex" xmlns:wpg="http://schemas.microsoft.com/office/word/2010/wordprocessingGroup" xmlns:wpi="http://schemas.microsoft.com/office/word/2010/wordprocessingInk" xmlns:wne="http://schemas.microsoft.com/office/word/2006/wordml" xmlns:wps="http://schemas.microsoft.com/office/word/2010/wordprocessingShape" mc:Ignorable="w14 w15 w16se w16cid w16 w16cex w16sdtdh w16sdtfl w16du wp14">
+  <w:footnote w:type="separator" w:id="-1">
+    <w:p>
+      <w:pPr>
+        <w:spacing w:after="0" w:line="240" w:lineRule="auto"/>
+      </w:pPr>
+      <w:r>
+        <w:separator/>
+      </w:r>
+    </w:p>
+  </w:footnote>
+  <w:footnote w:type="continuationSeparator" w:id="0">
+    <w:p>
+      <w:pPr>
+        <w:spacing w:after="0" w:line="240" w:lineRule="auto"/>
+      </w:pPr>
+      <w:r>
+        <w:continuationSeparator/>
+      </w:r>
+    </w:p>
+  </w:footnote>
+</w:footnotes>
 </file>
 
 <file path=word/header1.xml><?xml version="1.0" encoding="utf-8"?>
@@ -6139,6 +6195,7 @@
   <w:style w:type="character" w:default="1" w:styleId="DefaultParagraphFont">
     <w:name w:val="Default Paragraph Font"/>
     <w:uiPriority w:val="1"/>
+    <w:semiHidden/>
     <w:unhideWhenUsed/>
   </w:style>
   <w:style w:type="table" w:default="1" w:styleId="TableNormal">

</xml_diff>